<commit_message>
vim编辑器常用命令总结 Signed-off-by: xufengnian <cuebwlan@outlook.com>
</commit_message>
<xml_diff>
--- a/vim编辑器使用小结.docx
+++ b/vim编辑器使用小结.docx
@@ -6,9 +6,6 @@
       <w:pPr>
         <w:pStyle w:val="1"/>
         <w:jc w:val="center"/>
-        <w:rPr>
-          <w:rFonts w:hint="eastAsia"/>
-        </w:rPr>
       </w:pPr>
       <w:r>
         <w:rPr>
@@ -22,13 +19,18 @@
         </w:rPr>
         <w:t>常见命令</w:t>
       </w:r>
+      <w:r>
+        <w:rPr>
+          <w:rFonts w:hint="eastAsia"/>
+        </w:rPr>
+        <w:t>总结</w:t>
+      </w:r>
+      <w:bookmarkStart w:id="0" w:name="_GoBack"/>
+      <w:bookmarkEnd w:id="0"/>
     </w:p>
     <w:p>
       <w:pPr>
         <w:pStyle w:val="2"/>
-        <w:rPr>
-          <w:rFonts w:hint="eastAsia"/>
-        </w:rPr>
       </w:pPr>
       <w:r>
         <w:rPr>
@@ -40,7 +42,6 @@
     <w:p>
       <w:pPr>
         <w:rPr>
-          <w:rFonts w:hint="eastAsia"/>
           <w:sz w:val="22"/>
         </w:rPr>
       </w:pPr>
@@ -71,7 +72,6 @@
     <w:p>
       <w:pPr>
         <w:rPr>
-          <w:rFonts w:hint="eastAsia"/>
           <w:sz w:val="22"/>
         </w:rPr>
       </w:pPr>
@@ -114,7 +114,6 @@
     <w:p>
       <w:pPr>
         <w:rPr>
-          <w:rFonts w:hint="eastAsia"/>
           <w:sz w:val="22"/>
         </w:rPr>
       </w:pPr>
@@ -122,7 +121,6 @@
     <w:p>
       <w:pPr>
         <w:rPr>
-          <w:rFonts w:hint="eastAsia"/>
           <w:sz w:val="22"/>
         </w:rPr>
       </w:pPr>
@@ -151,7 +149,6 @@
     <w:p>
       <w:pPr>
         <w:rPr>
-          <w:rFonts w:hint="eastAsia"/>
           <w:sz w:val="22"/>
         </w:rPr>
       </w:pPr>
@@ -159,7 +156,6 @@
     <w:p>
       <w:pPr>
         <w:rPr>
-          <w:rFonts w:hint="eastAsia"/>
           <w:sz w:val="22"/>
         </w:rPr>
       </w:pPr>
@@ -188,7 +184,6 @@
     <w:p>
       <w:pPr>
         <w:rPr>
-          <w:rFonts w:hint="eastAsia"/>
           <w:sz w:val="22"/>
         </w:rPr>
       </w:pPr>
@@ -196,7 +191,6 @@
     <w:p>
       <w:pPr>
         <w:rPr>
-          <w:rFonts w:hint="eastAsia"/>
           <w:sz w:val="22"/>
         </w:rPr>
       </w:pPr>
@@ -232,7 +226,6 @@
     <w:p>
       <w:pPr>
         <w:rPr>
-          <w:rFonts w:hint="eastAsia"/>
           <w:sz w:val="22"/>
         </w:rPr>
       </w:pPr>
@@ -240,7 +233,6 @@
     <w:p>
       <w:pPr>
         <w:rPr>
-          <w:rFonts w:hint="eastAsia"/>
           <w:sz w:val="22"/>
         </w:rPr>
       </w:pPr>
@@ -276,7 +268,6 @@
     <w:p>
       <w:pPr>
         <w:rPr>
-          <w:rFonts w:hint="eastAsia"/>
           <w:sz w:val="22"/>
         </w:rPr>
       </w:pPr>
@@ -284,7 +275,6 @@
     <w:p>
       <w:pPr>
         <w:rPr>
-          <w:rFonts w:hint="eastAsia"/>
           <w:sz w:val="22"/>
         </w:rPr>
       </w:pPr>
@@ -320,7 +310,6 @@
     <w:p>
       <w:pPr>
         <w:rPr>
-          <w:rFonts w:hint="eastAsia"/>
           <w:sz w:val="22"/>
         </w:rPr>
       </w:pPr>
@@ -328,7 +317,6 @@
     <w:p>
       <w:pPr>
         <w:rPr>
-          <w:rFonts w:hint="eastAsia"/>
           <w:sz w:val="22"/>
         </w:rPr>
       </w:pPr>
@@ -382,14 +370,7 @@
           <w:rFonts w:hint="eastAsia"/>
           <w:sz w:val="22"/>
         </w:rPr>
-        <w:t>ctrl+</w:t>
-      </w:r>
-      <w:r>
-        <w:rPr>
-          <w:rFonts w:hint="eastAsia"/>
-          <w:sz w:val="22"/>
-        </w:rPr>
-        <w:t>d</w:t>
+        <w:t>ctrl+d</w:t>
       </w:r>
       <w:proofErr w:type="spellEnd"/>
       <w:r>
@@ -404,21 +385,7 @@
           <w:rFonts w:hint="eastAsia"/>
           <w:sz w:val="22"/>
         </w:rPr>
-        <w:t>向</w:t>
-      </w:r>
-      <w:r>
-        <w:rPr>
-          <w:rFonts w:hint="eastAsia"/>
-          <w:sz w:val="22"/>
-        </w:rPr>
-        <w:t>下</w:t>
-      </w:r>
-      <w:r>
-        <w:rPr>
-          <w:rFonts w:hint="eastAsia"/>
-          <w:sz w:val="22"/>
-        </w:rPr>
-        <w:t>翻半页</w:t>
+        <w:t>向下翻半页</w:t>
       </w:r>
       <w:r>
         <w:rPr>
@@ -484,14 +451,7 @@
           <w:rFonts w:hint="eastAsia"/>
           <w:sz w:val="22"/>
         </w:rPr>
-        <w:t>ctrl+</w:t>
-      </w:r>
-      <w:r>
-        <w:rPr>
-          <w:rFonts w:hint="eastAsia"/>
-          <w:sz w:val="22"/>
-        </w:rPr>
-        <w:t>u</w:t>
+        <w:t>ctrl+u</w:t>
       </w:r>
       <w:proofErr w:type="spellEnd"/>
       <w:r>
@@ -506,27 +466,12 @@
           <w:rFonts w:hint="eastAsia"/>
           <w:sz w:val="22"/>
         </w:rPr>
-        <w:t>向上翻</w:t>
-      </w:r>
-      <w:r>
-        <w:rPr>
-          <w:rFonts w:hint="eastAsia"/>
-          <w:sz w:val="22"/>
-        </w:rPr>
-        <w:t>半</w:t>
-      </w:r>
-      <w:r>
-        <w:rPr>
-          <w:rFonts w:hint="eastAsia"/>
-          <w:sz w:val="22"/>
-        </w:rPr>
-        <w:t>页</w:t>
+        <w:t>向上翻半页</w:t>
       </w:r>
     </w:p>
     <w:p>
       <w:pPr>
         <w:rPr>
-          <w:rFonts w:hint="eastAsia"/>
           <w:sz w:val="22"/>
         </w:rPr>
       </w:pPr>
@@ -534,9 +479,6 @@
     <w:p>
       <w:pPr>
         <w:pStyle w:val="2"/>
-        <w:rPr>
-          <w:rFonts w:hint="eastAsia"/>
-        </w:rPr>
       </w:pPr>
       <w:r>
         <w:rPr>
@@ -549,7 +491,6 @@
       <w:pPr>
         <w:pStyle w:val="3"/>
         <w:rPr>
-          <w:rFonts w:hint="eastAsia"/>
           <w:sz w:val="22"/>
         </w:rPr>
       </w:pPr>
@@ -562,11 +503,6 @@
       </w:r>
     </w:p>
     <w:p>
-      <w:pPr>
-        <w:rPr>
-          <w:rFonts w:hint="eastAsia"/>
-        </w:rPr>
-      </w:pPr>
       <w:r>
         <w:rPr>
           <w:rFonts w:hint="eastAsia"/>
@@ -602,11 +538,6 @@
           <w:rFonts w:hint="eastAsia"/>
         </w:rPr>
         <w:tab/>
-      </w:r>
-      <w:r>
-        <w:rPr>
-          <w:rFonts w:hint="eastAsia"/>
-        </w:rPr>
         <w:t>I</w:t>
       </w:r>
       <w:r>
@@ -637,11 +568,6 @@
       </w:r>
     </w:p>
     <w:p>
-      <w:pPr>
-        <w:rPr>
-          <w:rFonts w:hint="eastAsia"/>
-        </w:rPr>
-      </w:pPr>
       <w:r>
         <w:rPr>
           <w:rFonts w:hint="eastAsia"/>
@@ -685,11 +611,6 @@
           <w:rFonts w:hint="eastAsia"/>
         </w:rPr>
         <w:tab/>
-      </w:r>
-      <w:r>
-        <w:rPr>
-          <w:rFonts w:hint="eastAsia"/>
-        </w:rPr>
         <w:t>A</w:t>
       </w:r>
       <w:r>
@@ -706,11 +627,6 @@
       </w:r>
     </w:p>
     <w:p>
-      <w:pPr>
-        <w:rPr>
-          <w:rFonts w:hint="eastAsia"/>
-        </w:rPr>
-      </w:pPr>
       <w:r>
         <w:rPr>
           <w:rFonts w:hint="eastAsia"/>
@@ -740,26 +656,13 @@
         <w:rPr>
           <w:rFonts w:hint="eastAsia"/>
         </w:rPr>
-        <w:t>从光标所在行的</w:t>
-      </w:r>
-      <w:r>
-        <w:rPr>
-          <w:rFonts w:hint="eastAsia"/>
-        </w:rPr>
-        <w:t>上</w:t>
-      </w:r>
-      <w:r>
-        <w:rPr>
-          <w:rFonts w:hint="eastAsia"/>
-        </w:rPr>
-        <w:t>一行插入新的一行</w:t>
+        <w:t>从光标所在行的上一行插入新的一行</w:t>
       </w:r>
     </w:p>
     <w:p>
       <w:pPr>
         <w:pStyle w:val="3"/>
         <w:rPr>
-          <w:rFonts w:hint="eastAsia"/>
           <w:sz w:val="22"/>
         </w:rPr>
       </w:pPr>
@@ -788,7 +691,6 @@
     <w:p>
       <w:pPr>
         <w:rPr>
-          <w:rFonts w:hint="eastAsia"/>
           <w:sz w:val="22"/>
         </w:rPr>
       </w:pPr>
@@ -882,11 +784,6 @@
       </w:r>
     </w:p>
     <w:p>
-      <w:pPr>
-        <w:rPr>
-          <w:rFonts w:hint="eastAsia"/>
-        </w:rPr>
-      </w:pPr>
       <w:r>
         <w:rPr>
           <w:rFonts w:hint="eastAsia"/>
@@ -906,19 +803,8 @@
         <w:t>键即可</w:t>
       </w:r>
     </w:p>
-    <w:p>
-      <w:pPr>
-        <w:rPr>
-          <w:rFonts w:hint="eastAsia"/>
-        </w:rPr>
-      </w:pPr>
-    </w:p>
-    <w:p>
-      <w:pPr>
-        <w:rPr>
-          <w:rFonts w:hint="eastAsia"/>
-        </w:rPr>
-      </w:pPr>
+    <w:p/>
+    <w:p>
       <w:r>
         <w:rPr>
           <w:rFonts w:hint="eastAsia"/>
@@ -939,11 +825,6 @@
       </w:r>
     </w:p>
     <w:p>
-      <w:pPr>
-        <w:rPr>
-          <w:rFonts w:hint="eastAsia"/>
-        </w:rPr>
-      </w:pPr>
       <w:r>
         <w:rPr>
           <w:rFonts w:hint="eastAsia"/>
@@ -972,11 +853,6 @@
       </w:r>
     </w:p>
     <w:p>
-      <w:pPr>
-        <w:rPr>
-          <w:rFonts w:hint="eastAsia"/>
-        </w:rPr>
-      </w:pPr>
       <w:r>
         <w:rPr>
           <w:rFonts w:hint="eastAsia"/>
@@ -1003,11 +879,6 @@
       </w:r>
     </w:p>
     <w:p>
-      <w:pPr>
-        <w:rPr>
-          <w:rFonts w:hint="eastAsia"/>
-        </w:rPr>
-      </w:pPr>
       <w:proofErr w:type="gramStart"/>
       <w:r>
         <w:rPr>
@@ -1042,11 +913,6 @@
       </w:r>
     </w:p>
     <w:p>
-      <w:pPr>
-        <w:rPr>
-          <w:rFonts w:hint="eastAsia"/>
-        </w:rPr>
-      </w:pPr>
       <w:proofErr w:type="gramStart"/>
       <w:r>
         <w:rPr>
@@ -1075,11 +941,6 @@
       </w:r>
     </w:p>
     <w:p>
-      <w:pPr>
-        <w:rPr>
-          <w:rFonts w:hint="eastAsia"/>
-        </w:rPr>
-      </w:pPr>
       <w:r>
         <w:rPr>
           <w:rFonts w:hint="eastAsia"/>
@@ -1131,11 +992,6 @@
       </w:r>
     </w:p>
     <w:p>
-      <w:pPr>
-        <w:rPr>
-          <w:rFonts w:hint="eastAsia"/>
-        </w:rPr>
-      </w:pPr>
       <w:r>
         <w:rPr>
           <w:rFonts w:hint="eastAsia"/>
@@ -1175,11 +1031,6 @@
       </w:r>
     </w:p>
     <w:p>
-      <w:pPr>
-        <w:rPr>
-          <w:rFonts w:hint="eastAsia"/>
-        </w:rPr>
-      </w:pPr>
       <w:r>
         <w:rPr>
           <w:rFonts w:hint="eastAsia"/>
@@ -1215,21 +1066,10 @@
         <w:rPr>
           <w:rFonts w:hint="eastAsia"/>
         </w:rPr>
-        <w:t>的文件</w:t>
-      </w:r>
-      <w:r>
-        <w:rPr>
-          <w:rFonts w:hint="eastAsia"/>
-        </w:rPr>
-        <w:t>写入当前打开文件末尾</w:t>
-      </w:r>
-    </w:p>
-    <w:p>
-      <w:pPr>
-        <w:rPr>
-          <w:rFonts w:hint="eastAsia"/>
-        </w:rPr>
-      </w:pPr>
+        <w:t>的文件写入当前打开文件末尾</w:t>
+      </w:r>
+    </w:p>
+    <w:p>
       <w:r>
         <w:rPr>
           <w:rFonts w:hint="eastAsia"/>
@@ -1295,11 +1135,6 @@
       </w:r>
     </w:p>
     <w:p>
-      <w:pPr>
-        <w:rPr>
-          <w:rFonts w:hint="eastAsia"/>
-        </w:rPr>
-      </w:pPr>
       <w:r>
         <w:rPr>
           <w:rFonts w:hint="eastAsia"/>
@@ -1358,19 +1193,10 @@
         <w:t>取消显示行号</w:t>
       </w:r>
     </w:p>
-    <w:p>
-      <w:pPr>
-        <w:rPr>
-          <w:rFonts w:hint="eastAsia"/>
-        </w:rPr>
-      </w:pPr>
-    </w:p>
+    <w:p/>
     <w:p>
       <w:pPr>
         <w:pStyle w:val="2"/>
-        <w:rPr>
-          <w:rFonts w:hint="eastAsia"/>
-        </w:rPr>
       </w:pPr>
       <w:r>
         <w:rPr>
@@ -1380,11 +1206,6 @@
       </w:r>
     </w:p>
     <w:p>
-      <w:pPr>
-        <w:rPr>
-          <w:rFonts w:hint="eastAsia"/>
-        </w:rPr>
-      </w:pPr>
       <w:r>
         <w:rPr>
           <w:rFonts w:hint="eastAsia"/>
@@ -1429,11 +1250,6 @@
       </w:r>
     </w:p>
     <w:p>
-      <w:pPr>
-        <w:rPr>
-          <w:rFonts w:hint="eastAsia"/>
-        </w:rPr>
-      </w:pPr>
       <w:r>
         <w:rPr>
           <w:rFonts w:hint="eastAsia"/>
@@ -1462,13 +1278,7 @@
         <w:rPr>
           <w:rFonts w:hint="eastAsia"/>
         </w:rPr>
-        <w:t>个</w:t>
-      </w:r>
-      <w:r>
-        <w:rPr>
-          <w:rFonts w:hint="eastAsia"/>
-        </w:rPr>
-        <w:t>名称为</w:t>
+        <w:t>个名称为</w:t>
       </w:r>
       <w:r>
         <w:rPr>
@@ -1484,11 +1294,6 @@
       </w:r>
     </w:p>
     <w:p>
-      <w:pPr>
-        <w:rPr>
-          <w:rFonts w:hint="eastAsia"/>
-        </w:rPr>
-      </w:pPr>
       <w:r>
         <w:rPr>
           <w:rFonts w:hint="eastAsia"/>
@@ -1505,13 +1310,7 @@
         <w:rPr>
           <w:rFonts w:hint="eastAsia"/>
         </w:rPr>
-        <w:t>向下查找下一个</w:t>
-      </w:r>
-      <w:r>
-        <w:rPr>
-          <w:rFonts w:hint="eastAsia"/>
-        </w:rPr>
-        <w:t>名称为</w:t>
+        <w:t>向下查找下一个名称为</w:t>
       </w:r>
       <w:r>
         <w:rPr>
@@ -1527,11 +1326,6 @@
       </w:r>
     </w:p>
     <w:p>
-      <w:pPr>
-        <w:rPr>
-          <w:rFonts w:hint="eastAsia"/>
-        </w:rPr>
-      </w:pPr>
       <w:r>
         <w:rPr>
           <w:rFonts w:hint="eastAsia"/>
@@ -1548,25 +1342,7 @@
         <w:rPr>
           <w:rFonts w:hint="eastAsia"/>
         </w:rPr>
-        <w:t>向上</w:t>
-      </w:r>
-      <w:r>
-        <w:rPr>
-          <w:rFonts w:hint="eastAsia"/>
-        </w:rPr>
-        <w:t>查找</w:t>
-      </w:r>
-      <w:r>
-        <w:rPr>
-          <w:rFonts w:hint="eastAsia"/>
-        </w:rPr>
-        <w:t>上</w:t>
-      </w:r>
-      <w:r>
-        <w:rPr>
-          <w:rFonts w:hint="eastAsia"/>
-        </w:rPr>
-        <w:t>一个名称为</w:t>
+        <w:t>向上查找上一个名称为</w:t>
       </w:r>
       <w:r>
         <w:rPr>
@@ -1581,19 +1357,10 @@
         <w:t>的字符串</w:t>
       </w:r>
     </w:p>
-    <w:p>
-      <w:pPr>
-        <w:rPr>
-          <w:rFonts w:hint="eastAsia"/>
-        </w:rPr>
-      </w:pPr>
-    </w:p>
+    <w:p/>
     <w:p>
       <w:pPr>
         <w:pStyle w:val="2"/>
-        <w:rPr>
-          <w:rFonts w:hint="eastAsia"/>
-        </w:rPr>
       </w:pPr>
       <w:r>
         <w:rPr>
@@ -1603,11 +1370,6 @@
       </w:r>
     </w:p>
     <w:p>
-      <w:pPr>
-        <w:rPr>
-          <w:rFonts w:hint="eastAsia"/>
-        </w:rPr>
-      </w:pPr>
       <w:r>
         <w:rPr>
           <w:rFonts w:hint="eastAsia"/>
@@ -1628,11 +1390,6 @@
       </w:r>
     </w:p>
     <w:p>
-      <w:pPr>
-        <w:rPr>
-          <w:rFonts w:hint="eastAsia"/>
-        </w:rPr>
-      </w:pPr>
       <w:r>
         <w:rPr>
           <w:rFonts w:hint="eastAsia"/>
@@ -1657,15 +1414,8 @@
         </w:rPr>
         <w:t>个字符</w:t>
       </w:r>
-      <w:bookmarkStart w:id="0" w:name="_GoBack"/>
-      <w:bookmarkEnd w:id="0"/>
-    </w:p>
-    <w:p>
-      <w:pPr>
-        <w:rPr>
-          <w:rFonts w:hint="eastAsia"/>
-        </w:rPr>
-      </w:pPr>
+    </w:p>
+    <w:p>
       <w:r>
         <w:rPr>
           <w:rFonts w:hint="eastAsia"/>
@@ -1686,11 +1436,6 @@
       </w:r>
     </w:p>
     <w:p>
-      <w:pPr>
-        <w:rPr>
-          <w:rFonts w:hint="eastAsia"/>
-        </w:rPr>
-      </w:pPr>
       <w:proofErr w:type="spellStart"/>
       <w:r>
         <w:rPr>
@@ -1713,11 +1458,6 @@
       </w:r>
     </w:p>
     <w:p>
-      <w:pPr>
-        <w:rPr>
-          <w:rFonts w:hint="eastAsia"/>
-        </w:rPr>
-      </w:pPr>
       <w:r>
         <w:rPr>
           <w:rFonts w:hint="eastAsia"/>
@@ -1738,11 +1478,6 @@
       </w:r>
     </w:p>
     <w:p>
-      <w:pPr>
-        <w:rPr>
-          <w:rFonts w:hint="eastAsia"/>
-        </w:rPr>
-      </w:pPr>
       <w:r>
         <w:rPr>
           <w:rFonts w:hint="eastAsia"/>
@@ -1817,11 +1552,6 @@
       </w:r>
     </w:p>
     <w:p>
-      <w:pPr>
-        <w:rPr>
-          <w:rFonts w:hint="eastAsia"/>
-        </w:rPr>
-      </w:pPr>
       <w:r>
         <w:rPr>
           <w:rFonts w:hint="eastAsia"/>
@@ -1844,13 +1574,7 @@
         <w:rPr>
           <w:rFonts w:hint="eastAsia"/>
         </w:rPr>
-        <w:t>向前</w:t>
-      </w:r>
-      <w:r>
-        <w:rPr>
-          <w:rFonts w:hint="eastAsia"/>
-        </w:rPr>
-        <w:t>删除</w:t>
+        <w:t>向前删除</w:t>
       </w:r>
       <w:r>
         <w:rPr>
@@ -1865,19 +1589,8 @@
         <w:t>个字符</w:t>
       </w:r>
     </w:p>
-    <w:p>
-      <w:pPr>
-        <w:rPr>
-          <w:rFonts w:hint="eastAsia"/>
-        </w:rPr>
-      </w:pPr>
-    </w:p>
-    <w:p>
-      <w:pPr>
-        <w:rPr>
-          <w:rFonts w:hint="eastAsia"/>
-        </w:rPr>
-      </w:pPr>
+    <w:p/>
+    <w:p>
       <w:proofErr w:type="spellStart"/>
       <w:r>
         <w:rPr>
@@ -1930,11 +1643,6 @@
       </w:r>
     </w:p>
     <w:p>
-      <w:pPr>
-        <w:rPr>
-          <w:rFonts w:hint="eastAsia"/>
-        </w:rPr>
-      </w:pPr>
       <w:r>
         <w:rPr>
           <w:rFonts w:hint="eastAsia"/>
@@ -1961,11 +1669,6 @@
       </w:r>
     </w:p>
     <w:p>
-      <w:pPr>
-        <w:rPr>
-          <w:rFonts w:hint="eastAsia"/>
-        </w:rPr>
-      </w:pPr>
       <w:proofErr w:type="spellStart"/>
       <w:r>
         <w:rPr>
@@ -1990,13 +1693,7 @@
         <w:rPr>
           <w:rFonts w:hint="eastAsia"/>
         </w:rPr>
-        <w:t>复制当前行</w:t>
-      </w:r>
-      <w:r>
-        <w:rPr>
-          <w:rFonts w:hint="eastAsia"/>
-        </w:rPr>
-        <w:t>到最后</w:t>
+        <w:t>复制当前行到最后</w:t>
       </w:r>
       <w:proofErr w:type="gramStart"/>
       <w:r>
@@ -2010,27 +1707,10 @@
         <w:rPr>
           <w:rFonts w:hint="eastAsia"/>
         </w:rPr>
-        <w:t>行</w:t>
-      </w:r>
-      <w:r>
-        <w:rPr>
-          <w:rFonts w:hint="eastAsia"/>
-        </w:rPr>
-        <w:t>间</w:t>
-      </w:r>
-      <w:r>
-        <w:rPr>
-          <w:rFonts w:hint="eastAsia"/>
-        </w:rPr>
-        <w:t>的所有数据</w:t>
-      </w:r>
-    </w:p>
-    <w:p>
-      <w:pPr>
-        <w:rPr>
-          <w:rFonts w:hint="eastAsia"/>
-        </w:rPr>
-      </w:pPr>
+        <w:t>行间的所有数据</w:t>
+      </w:r>
+    </w:p>
+    <w:p>
       <w:r>
         <w:rPr>
           <w:rFonts w:hint="eastAsia"/>
@@ -2057,67 +1737,33 @@
       </w:r>
     </w:p>
     <w:p>
-      <w:pPr>
-        <w:rPr>
-          <w:rFonts w:hint="eastAsia"/>
-        </w:rPr>
-      </w:pPr>
-      <w:r>
-        <w:rPr>
-          <w:rFonts w:hint="eastAsia"/>
-        </w:rPr>
-        <w:t>y</w:t>
-      </w:r>
-      <w:r>
-        <w:rPr>
-          <w:rFonts w:hint="eastAsia"/>
-        </w:rPr>
-        <w:t>$</w:t>
-      </w:r>
-      <w:r>
-        <w:rPr>
-          <w:rFonts w:hint="eastAsia"/>
-        </w:rPr>
-        <w:tab/>
-      </w:r>
-      <w:r>
-        <w:rPr>
-          <w:rFonts w:hint="eastAsia"/>
-        </w:rPr>
-        <w:tab/>
-      </w:r>
-      <w:r>
-        <w:rPr>
-          <w:rFonts w:hint="eastAsia"/>
-        </w:rPr>
-        <w:t>复制当前光标到</w:t>
-      </w:r>
-      <w:r>
-        <w:rPr>
-          <w:rFonts w:hint="eastAsia"/>
-        </w:rPr>
-        <w:t>行尾</w:t>
-      </w:r>
-      <w:r>
-        <w:rPr>
-          <w:rFonts w:hint="eastAsia"/>
-        </w:rPr>
-        <w:t>间的所有数据</w:t>
-      </w:r>
-    </w:p>
-    <w:p>
-      <w:pPr>
-        <w:rPr>
-          <w:rFonts w:hint="eastAsia"/>
-        </w:rPr>
-      </w:pPr>
-    </w:p>
-    <w:p>
-      <w:pPr>
-        <w:rPr>
-          <w:rFonts w:hint="eastAsia"/>
-        </w:rPr>
-      </w:pPr>
+      <w:r>
+        <w:rPr>
+          <w:rFonts w:hint="eastAsia"/>
+        </w:rPr>
+        <w:t>y$</w:t>
+      </w:r>
+      <w:r>
+        <w:rPr>
+          <w:rFonts w:hint="eastAsia"/>
+        </w:rPr>
+        <w:tab/>
+      </w:r>
+      <w:r>
+        <w:rPr>
+          <w:rFonts w:hint="eastAsia"/>
+        </w:rPr>
+        <w:tab/>
+      </w:r>
+      <w:r>
+        <w:rPr>
+          <w:rFonts w:hint="eastAsia"/>
+        </w:rPr>
+        <w:t>复制当前光标到行尾间的所有数据</w:t>
+      </w:r>
+    </w:p>
+    <w:p/>
+    <w:p>
       <w:r>
         <w:rPr>
           <w:rFonts w:hint="eastAsia"/>
@@ -2170,11 +1816,6 @@
       </w:r>
     </w:p>
     <w:p>
-      <w:pPr>
-        <w:rPr>
-          <w:rFonts w:hint="eastAsia"/>
-        </w:rPr>
-      </w:pPr>
       <w:r>
         <w:rPr>
           <w:rFonts w:hint="eastAsia"/>
@@ -2197,19 +1838,7 @@
         <w:rPr>
           <w:rFonts w:hint="eastAsia"/>
         </w:rPr>
-        <w:t>粘贴在光标所在行</w:t>
-      </w:r>
-      <w:r>
-        <w:rPr>
-          <w:rFonts w:hint="eastAsia"/>
-        </w:rPr>
-        <w:t>上</w:t>
-      </w:r>
-      <w:r>
-        <w:rPr>
-          <w:rFonts w:hint="eastAsia"/>
-        </w:rPr>
-        <w:t>一行，和</w:t>
+        <w:t>粘贴在光标所在行上一行，和</w:t>
       </w:r>
       <w:proofErr w:type="spellStart"/>
       <w:r>
@@ -2226,19 +1855,8 @@
         <w:t>配套使用</w:t>
       </w:r>
     </w:p>
-    <w:p>
-      <w:pPr>
-        <w:rPr>
-          <w:rFonts w:hint="eastAsia"/>
-        </w:rPr>
-      </w:pPr>
-    </w:p>
-    <w:p>
-      <w:pPr>
-        <w:rPr>
-          <w:rFonts w:hint="eastAsia"/>
-        </w:rPr>
-      </w:pPr>
+    <w:p/>
+    <w:p>
       <w:proofErr w:type="spellStart"/>
       <w:r>
         <w:rPr>
@@ -2287,13 +1905,7 @@
         <w:rPr>
           <w:rFonts w:hint="eastAsia"/>
         </w:rPr>
-        <w:t>删除</w:t>
-      </w:r>
-      <w:r>
-        <w:rPr>
-          <w:rFonts w:hint="eastAsia"/>
-        </w:rPr>
-        <w:t>包括当前行和下面的</w:t>
+        <w:t>删除包括当前行和下面的</w:t>
       </w:r>
       <w:r>
         <w:rPr>
@@ -2305,76 +1917,42 @@
         <w:rPr>
           <w:rFonts w:hint="eastAsia"/>
         </w:rPr>
-        <w:t>行</w:t>
-      </w:r>
-      <w:r>
-        <w:rPr>
-          <w:rFonts w:hint="eastAsia"/>
-        </w:rPr>
-        <w:t>）</w:t>
-      </w:r>
-    </w:p>
-    <w:p>
-      <w:pPr>
-        <w:rPr>
-          <w:rFonts w:hint="eastAsia"/>
-        </w:rPr>
-      </w:pPr>
-      <w:r>
-        <w:rPr>
-          <w:rFonts w:hint="eastAsia"/>
-        </w:rPr>
-        <w:t>d</w:t>
-      </w:r>
-      <w:r>
-        <w:rPr>
-          <w:rFonts w:hint="eastAsia"/>
-        </w:rPr>
-        <w:t>1G</w:t>
-      </w:r>
-      <w:r>
-        <w:rPr>
-          <w:rFonts w:hint="eastAsia"/>
-        </w:rPr>
-        <w:tab/>
-      </w:r>
-      <w:r>
-        <w:rPr>
-          <w:rFonts w:hint="eastAsia"/>
-        </w:rPr>
-        <w:tab/>
-      </w:r>
-      <w:r>
-        <w:rPr>
-          <w:rFonts w:hint="eastAsia"/>
-        </w:rPr>
-        <w:t>删除</w:t>
-      </w:r>
-      <w:r>
-        <w:rPr>
-          <w:rFonts w:hint="eastAsia"/>
-        </w:rPr>
-        <w:t>当前行到第一行间的所有数据</w:t>
-      </w:r>
-    </w:p>
-    <w:p>
-      <w:pPr>
-        <w:rPr>
-          <w:rFonts w:hint="eastAsia"/>
-        </w:rPr>
-      </w:pPr>
+        <w:t>行）</w:t>
+      </w:r>
+    </w:p>
+    <w:p>
+      <w:r>
+        <w:rPr>
+          <w:rFonts w:hint="eastAsia"/>
+        </w:rPr>
+        <w:t>d1G</w:t>
+      </w:r>
+      <w:r>
+        <w:rPr>
+          <w:rFonts w:hint="eastAsia"/>
+        </w:rPr>
+        <w:tab/>
+      </w:r>
+      <w:r>
+        <w:rPr>
+          <w:rFonts w:hint="eastAsia"/>
+        </w:rPr>
+        <w:tab/>
+      </w:r>
+      <w:r>
+        <w:rPr>
+          <w:rFonts w:hint="eastAsia"/>
+        </w:rPr>
+        <w:t>删除当前行到第一行间的所有数据</w:t>
+      </w:r>
+    </w:p>
+    <w:p>
       <w:proofErr w:type="spellStart"/>
       <w:r>
         <w:rPr>
           <w:rFonts w:hint="eastAsia"/>
         </w:rPr>
-        <w:t>d</w:t>
-      </w:r>
-      <w:r>
-        <w:rPr>
-          <w:rFonts w:hint="eastAsia"/>
-        </w:rPr>
-        <w:t>G</w:t>
+        <w:t>dG</w:t>
       </w:r>
       <w:proofErr w:type="spellEnd"/>
       <w:r>
@@ -2393,13 +1971,7 @@
         <w:rPr>
           <w:rFonts w:hint="eastAsia"/>
         </w:rPr>
-        <w:t>删除</w:t>
-      </w:r>
-      <w:r>
-        <w:rPr>
-          <w:rFonts w:hint="eastAsia"/>
-        </w:rPr>
-        <w:t>当前行到最后</w:t>
+        <w:t>删除当前行到最后</w:t>
       </w:r>
       <w:proofErr w:type="gramStart"/>
       <w:r>
@@ -2417,104 +1989,59 @@
       </w:r>
     </w:p>
     <w:p>
-      <w:pPr>
-        <w:rPr>
-          <w:rFonts w:hint="eastAsia"/>
-        </w:rPr>
-      </w:pPr>
-      <w:r>
-        <w:rPr>
-          <w:rFonts w:hint="eastAsia"/>
-        </w:rPr>
-        <w:t>d</w:t>
-      </w:r>
-      <w:r>
-        <w:rPr>
-          <w:rFonts w:hint="eastAsia"/>
-        </w:rPr>
-        <w:t>0</w:t>
-      </w:r>
-      <w:r>
-        <w:rPr>
-          <w:rFonts w:hint="eastAsia"/>
-        </w:rPr>
-        <w:tab/>
-      </w:r>
-      <w:r>
-        <w:rPr>
-          <w:rFonts w:hint="eastAsia"/>
-        </w:rPr>
-        <w:tab/>
-      </w:r>
-      <w:r>
-        <w:rPr>
-          <w:rFonts w:hint="eastAsia"/>
-        </w:rPr>
-        <w:t>删除</w:t>
-      </w:r>
-      <w:r>
-        <w:rPr>
-          <w:rFonts w:hint="eastAsia"/>
-        </w:rPr>
-        <w:t>当前光标到行首间的所有数据</w:t>
-      </w:r>
-    </w:p>
-    <w:p>
-      <w:pPr>
-        <w:rPr>
-          <w:rFonts w:hint="eastAsia"/>
-        </w:rPr>
-      </w:pPr>
-      <w:r>
-        <w:rPr>
-          <w:rFonts w:hint="eastAsia"/>
-        </w:rPr>
-        <w:t>d</w:t>
-      </w:r>
-      <w:r>
-        <w:rPr>
-          <w:rFonts w:hint="eastAsia"/>
-        </w:rPr>
-        <w:t>$</w:t>
-      </w:r>
-      <w:r>
-        <w:rPr>
-          <w:rFonts w:hint="eastAsia"/>
-        </w:rPr>
-        <w:tab/>
-      </w:r>
-      <w:r>
-        <w:rPr>
-          <w:rFonts w:hint="eastAsia"/>
-        </w:rPr>
-        <w:tab/>
-      </w:r>
-      <w:r>
-        <w:rPr>
-          <w:rFonts w:hint="eastAsia"/>
-        </w:rPr>
-        <w:t>删除</w:t>
-      </w:r>
-      <w:r>
-        <w:rPr>
-          <w:rFonts w:hint="eastAsia"/>
-        </w:rPr>
-        <w:t>当前光标到行尾间的所有数据</w:t>
-      </w:r>
-    </w:p>
-    <w:p>
-      <w:pPr>
-        <w:rPr>
-          <w:rFonts w:hint="eastAsia"/>
-        </w:rPr>
-      </w:pPr>
-    </w:p>
-    <w:p>
-      <w:pPr>
-        <w:rPr>
-          <w:rFonts w:hint="eastAsia"/>
-        </w:rPr>
-      </w:pPr>
+      <w:r>
+        <w:rPr>
+          <w:rFonts w:hint="eastAsia"/>
+        </w:rPr>
+        <w:t>d0</w:t>
+      </w:r>
+      <w:r>
+        <w:rPr>
+          <w:rFonts w:hint="eastAsia"/>
+        </w:rPr>
+        <w:tab/>
+      </w:r>
+      <w:r>
+        <w:rPr>
+          <w:rFonts w:hint="eastAsia"/>
+        </w:rPr>
+        <w:tab/>
+      </w:r>
+      <w:r>
+        <w:rPr>
+          <w:rFonts w:hint="eastAsia"/>
+        </w:rPr>
+        <w:t>删除当前光标到行首间的所有数据</w:t>
+      </w:r>
+    </w:p>
+    <w:p>
+      <w:r>
+        <w:rPr>
+          <w:rFonts w:hint="eastAsia"/>
+        </w:rPr>
+        <w:t>d$</w:t>
+      </w:r>
+      <w:r>
+        <w:rPr>
+          <w:rFonts w:hint="eastAsia"/>
+        </w:rPr>
+        <w:tab/>
+      </w:r>
+      <w:r>
+        <w:rPr>
+          <w:rFonts w:hint="eastAsia"/>
+        </w:rPr>
+        <w:tab/>
+      </w:r>
+      <w:r>
+        <w:rPr>
+          <w:rFonts w:hint="eastAsia"/>
+        </w:rPr>
+        <w:t>删除当前光标到行尾间的所有数据</w:t>
+      </w:r>
+    </w:p>
+    <w:p/>
+    <w:p>
       <w:r>
         <w:rPr>
           <w:rFonts w:hint="eastAsia"/>
@@ -2538,101 +2065,6 @@
           <w:rFonts w:hint="eastAsia"/>
         </w:rPr>
         <w:t>删除多个数据</w:t>
-      </w:r>
-    </w:p>
-    <w:p>
-      <w:pPr>
-        <w:ind w:firstLine="420"/>
-        <w:rPr>
-          <w:rFonts w:hint="eastAsia"/>
-        </w:rPr>
-      </w:pPr>
-      <w:r>
-        <w:rPr>
-          <w:rFonts w:hint="eastAsia"/>
-        </w:rPr>
-        <w:t>10cj</w:t>
-      </w:r>
-      <w:r>
-        <w:rPr>
-          <w:rFonts w:hint="eastAsia"/>
-        </w:rPr>
-        <w:tab/>
-      </w:r>
-      <w:r>
-        <w:rPr>
-          <w:rFonts w:hint="eastAsia"/>
-        </w:rPr>
-        <w:t>删除向下</w:t>
-      </w:r>
-      <w:r>
-        <w:rPr>
-          <w:rFonts w:hint="eastAsia"/>
-        </w:rPr>
-        <w:t>10</w:t>
-      </w:r>
-      <w:r>
-        <w:rPr>
-          <w:rFonts w:hint="eastAsia"/>
-        </w:rPr>
-        <w:t>行</w:t>
-      </w:r>
-      <w:r>
-        <w:rPr>
-          <w:rFonts w:hint="eastAsia"/>
-        </w:rPr>
-        <w:tab/>
-        <w:t xml:space="preserve">10ck </w:t>
-      </w:r>
-      <w:r>
-        <w:rPr>
-          <w:rFonts w:hint="eastAsia"/>
-        </w:rPr>
-        <w:t>删除向上</w:t>
-      </w:r>
-      <w:r>
-        <w:rPr>
-          <w:rFonts w:hint="eastAsia"/>
-        </w:rPr>
-        <w:t>10</w:t>
-      </w:r>
-      <w:r>
-        <w:rPr>
-          <w:rFonts w:hint="eastAsia"/>
-        </w:rPr>
-        <w:t>行</w:t>
-      </w:r>
-    </w:p>
-    <w:p>
-      <w:pPr>
-        <w:ind w:firstLine="420"/>
-        <w:rPr>
-          <w:rFonts w:hint="eastAsia"/>
-        </w:rPr>
-      </w:pPr>
-      <w:r>
-        <w:rPr>
-          <w:rFonts w:hint="eastAsia"/>
-        </w:rPr>
-        <w:t>10cl</w:t>
-      </w:r>
-      <w:r>
-        <w:rPr>
-          <w:rFonts w:hint="eastAsia"/>
-        </w:rPr>
-        <w:t>删除向右</w:t>
-      </w:r>
-      <w:r>
-        <w:rPr>
-          <w:rFonts w:hint="eastAsia"/>
-        </w:rPr>
-        <w:t>10</w:t>
-      </w:r>
-      <w:r>
-        <w:rPr>
-          <w:rFonts w:hint="eastAsia"/>
-        </w:rPr>
-        <w:t>个字符（包括空格）</w:t>
       </w:r>
     </w:p>
     <w:p>
@@ -2643,26 +2075,44 @@
         <w:rPr>
           <w:rFonts w:hint="eastAsia"/>
         </w:rPr>
-        <w:lastRenderedPageBreak/>
+        <w:t>10cj</w:t>
+      </w:r>
+      <w:r>
+        <w:rPr>
+          <w:rFonts w:hint="eastAsia"/>
+        </w:rPr>
+        <w:tab/>
+      </w:r>
+      <w:r>
+        <w:rPr>
+          <w:rFonts w:hint="eastAsia"/>
+        </w:rPr>
+        <w:t>删除向下</w:t>
+      </w:r>
+      <w:r>
+        <w:rPr>
+          <w:rFonts w:hint="eastAsia"/>
+        </w:rPr>
         <w:t>10</w:t>
       </w:r>
       <w:r>
         <w:rPr>
           <w:rFonts w:hint="eastAsia"/>
         </w:rPr>
-        <w:t>ch</w:t>
-      </w:r>
-      <w:r>
-        <w:rPr>
-          <w:rFonts w:hint="eastAsia"/>
-        </w:rPr>
-        <w:t>删除向</w:t>
-      </w:r>
-      <w:r>
-        <w:rPr>
-          <w:rFonts w:hint="eastAsia"/>
-        </w:rPr>
-        <w:t>左</w:t>
+        <w:t>行</w:t>
+      </w:r>
+      <w:r>
+        <w:rPr>
+          <w:rFonts w:hint="eastAsia"/>
+        </w:rPr>
+        <w:tab/>
+        <w:t xml:space="preserve">10ck </w:t>
+      </w:r>
+      <w:r>
+        <w:rPr>
+          <w:rFonts w:hint="eastAsia"/>
+        </w:rPr>
+        <w:t>删除向上</w:t>
       </w:r>
       <w:r>
         <w:rPr>
@@ -2674,23 +2124,76 @@
         <w:rPr>
           <w:rFonts w:hint="eastAsia"/>
         </w:rPr>
-        <w:t>个字符（包括空格）</w:t>
+        <w:t>行</w:t>
       </w:r>
     </w:p>
     <w:p>
       <w:pPr>
         <w:ind w:firstLine="420"/>
-        <w:rPr>
-          <w:rFonts w:hint="eastAsia"/>
-        </w:rPr>
+      </w:pPr>
+      <w:r>
+        <w:rPr>
+          <w:rFonts w:hint="eastAsia"/>
+        </w:rPr>
+        <w:t>10cl</w:t>
+      </w:r>
+      <w:r>
+        <w:rPr>
+          <w:rFonts w:hint="eastAsia"/>
+        </w:rPr>
+        <w:t>删除向右</w:t>
+      </w:r>
+      <w:r>
+        <w:rPr>
+          <w:rFonts w:hint="eastAsia"/>
+        </w:rPr>
+        <w:t>10</w:t>
+      </w:r>
+      <w:r>
+        <w:rPr>
+          <w:rFonts w:hint="eastAsia"/>
+        </w:rPr>
+        <w:t>个字符（包括空格）</w:t>
+      </w:r>
+    </w:p>
+    <w:p>
+      <w:pPr>
+        <w:ind w:firstLine="420"/>
+      </w:pPr>
+      <w:r>
+        <w:rPr>
+          <w:rFonts w:hint="eastAsia"/>
+        </w:rPr>
+        <w:lastRenderedPageBreak/>
+        <w:t>10ch</w:t>
+      </w:r>
+      <w:r>
+        <w:rPr>
+          <w:rFonts w:hint="eastAsia"/>
+        </w:rPr>
+        <w:t>删除向左</w:t>
+      </w:r>
+      <w:r>
+        <w:rPr>
+          <w:rFonts w:hint="eastAsia"/>
+        </w:rPr>
+        <w:t>10</w:t>
+      </w:r>
+      <w:r>
+        <w:rPr>
+          <w:rFonts w:hint="eastAsia"/>
+        </w:rPr>
+        <w:t>个字符（包括空格）</w:t>
+      </w:r>
+    </w:p>
+    <w:p>
+      <w:pPr>
+        <w:ind w:firstLine="420"/>
       </w:pPr>
     </w:p>
     <w:p>
       <w:pPr>
         <w:pStyle w:val="2"/>
-        <w:rPr>
-          <w:rFonts w:hint="eastAsia"/>
-        </w:rPr>
       </w:pPr>
       <w:r>
         <w:rPr>
@@ -2718,11 +2221,6 @@
       </w:r>
     </w:p>
     <w:p>
-      <w:pPr>
-        <w:rPr>
-          <w:rFonts w:hint="eastAsia"/>
-        </w:rPr>
-      </w:pPr>
       <w:r>
         <w:rPr>
           <w:rFonts w:hint="eastAsia"/>
@@ -2786,7 +2284,6 @@
       <w:pPr>
         <w:pStyle w:val="3"/>
         <w:rPr>
-          <w:rFonts w:hint="eastAsia"/>
           <w:sz w:val="22"/>
         </w:rPr>
       </w:pPr>
@@ -2815,11 +2312,6 @@
       </w:r>
     </w:p>
     <w:p>
-      <w:pPr>
-        <w:rPr>
-          <w:rFonts w:hint="eastAsia"/>
-        </w:rPr>
-      </w:pPr>
       <w:r>
         <w:rPr>
           <w:rFonts w:hint="eastAsia"/>
@@ -2866,11 +2358,6 @@
       </w:r>
     </w:p>
     <w:p>
-      <w:pPr>
-        <w:rPr>
-          <w:rFonts w:hint="eastAsia"/>
-        </w:rPr>
-      </w:pPr>
       <w:r>
         <w:rPr>
           <w:rFonts w:hint="eastAsia"/>
@@ -2879,11 +2366,6 @@
       </w:r>
     </w:p>
     <w:p>
-      <w:pPr>
-        <w:rPr>
-          <w:rFonts w:hint="eastAsia"/>
-        </w:rPr>
-      </w:pPr>
       <w:proofErr w:type="gramStart"/>
       <w:r>
         <w:rPr>
@@ -2903,11 +2385,6 @@
       </w:r>
     </w:p>
     <w:p>
-      <w:pPr>
-        <w:rPr>
-          <w:rFonts w:hint="eastAsia"/>
-        </w:rPr>
-      </w:pPr>
       <w:r>
         <w:rPr>
           <w:rFonts w:hint="eastAsia"/>
@@ -2928,23 +2405,12 @@
       </w:r>
     </w:p>
     <w:p>
-      <w:pPr>
-        <w:rPr>
-          <w:rFonts w:hint="eastAsia"/>
-        </w:rPr>
-      </w:pPr>
       <w:proofErr w:type="gramStart"/>
       <w:r>
         <w:rPr>
           <w:rFonts w:hint="eastAsia"/>
         </w:rPr>
-        <w:t>UNIX2dos</w:t>
-      </w:r>
-      <w:r>
-        <w:rPr>
-          <w:rFonts w:hint="eastAsia"/>
-        </w:rPr>
-        <w:t xml:space="preserve">  -</w:t>
+        <w:t>UNIX2dos  -</w:t>
       </w:r>
       <w:proofErr w:type="gramEnd"/>
       <w:r>
@@ -2976,18 +2442,11 @@
       </w:r>
       <w:proofErr w:type="spellEnd"/>
     </w:p>
-    <w:p>
-      <w:pPr>
-        <w:rPr>
-          <w:rFonts w:hint="eastAsia"/>
-        </w:rPr>
-      </w:pPr>
-    </w:p>
+    <w:p/>
     <w:p>
       <w:pPr>
         <w:pStyle w:val="3"/>
         <w:rPr>
-          <w:rFonts w:hint="eastAsia"/>
           <w:sz w:val="22"/>
         </w:rPr>
       </w:pPr>
@@ -3016,11 +2475,6 @@
       <w:proofErr w:type="spellEnd"/>
     </w:p>
     <w:p>
-      <w:pPr>
-        <w:rPr>
-          <w:rFonts w:hint="eastAsia"/>
-        </w:rPr>
-      </w:pPr>
       <w:r>
         <w:rPr>
           <w:rFonts w:hint="eastAsia"/>
@@ -3029,11 +2483,6 @@
       </w:r>
     </w:p>
     <w:p>
-      <w:pPr>
-        <w:rPr>
-          <w:rFonts w:hint="eastAsia"/>
-        </w:rPr>
-      </w:pPr>
       <w:r>
         <w:rPr>
           <w:rFonts w:hint="eastAsia"/>
@@ -3059,9 +2508,6 @@
     <w:p>
       <w:pPr>
         <w:pStyle w:val="2"/>
-        <w:rPr>
-          <w:rFonts w:hint="eastAsia"/>
-        </w:rPr>
       </w:pPr>
       <w:r>
         <w:rPr>
@@ -3071,11 +2517,6 @@
       </w:r>
     </w:p>
     <w:p>
-      <w:pPr>
-        <w:rPr>
-          <w:rFonts w:hint="eastAsia"/>
-        </w:rPr>
-      </w:pPr>
       <w:r>
         <w:rPr>
           <w:rFonts w:hint="eastAsia"/>
@@ -3108,11 +2549,6 @@
       </w:r>
     </w:p>
     <w:p>
-      <w:pPr>
-        <w:rPr>
-          <w:rFonts w:hint="eastAsia"/>
-        </w:rPr>
-      </w:pPr>
       <w:r>
         <w:rPr>
           <w:rFonts w:hint="eastAsia"/>
@@ -3121,11 +2557,6 @@
       </w:r>
     </w:p>
     <w:p>
-      <w:pPr>
-        <w:rPr>
-          <w:rFonts w:hint="eastAsia"/>
-        </w:rPr>
-      </w:pPr>
       <w:proofErr w:type="spellStart"/>
       <w:proofErr w:type="gramStart"/>
       <w:r>
@@ -3162,11 +2593,6 @@
       </w:r>
     </w:p>
     <w:p>
-      <w:pPr>
-        <w:rPr>
-          <w:rFonts w:hint="eastAsia"/>
-        </w:rPr>
-      </w:pPr>
       <w:r>
         <w:rPr>
           <w:rFonts w:hint="eastAsia"/>
@@ -3181,11 +2607,6 @@
       </w:r>
     </w:p>
     <w:p>
-      <w:pPr>
-        <w:rPr>
-          <w:rFonts w:hint="eastAsia"/>
-        </w:rPr>
-      </w:pPr>
       <w:r>
         <w:rPr>
           <w:rFonts w:hint="eastAsia"/>
@@ -3200,11 +2621,6 @@
       </w:r>
     </w:p>
     <w:p>
-      <w:pPr>
-        <w:rPr>
-          <w:rFonts w:hint="eastAsia"/>
-        </w:rPr>
-      </w:pPr>
       <w:r>
         <w:rPr>
           <w:rFonts w:hint="eastAsia"/>
@@ -3212,19 +2628,8 @@
         <w:t>加文件名即可</w:t>
       </w:r>
     </w:p>
-    <w:p>
-      <w:pPr>
-        <w:rPr>
-          <w:rFonts w:hint="eastAsia"/>
-        </w:rPr>
-      </w:pPr>
-    </w:p>
-    <w:p>
-      <w:pPr>
-        <w:rPr>
-          <w:rFonts w:hint="eastAsia"/>
-        </w:rPr>
-      </w:pPr>
+    <w:p/>
+    <w:p>
       <w:r>
         <w:rPr>
           <w:rFonts w:hint="eastAsia"/>
@@ -3233,11 +2638,6 @@
       </w:r>
     </w:p>
     <w:p>
-      <w:pPr>
-        <w:rPr>
-          <w:rFonts w:hint="eastAsia"/>
-        </w:rPr>
-      </w:pPr>
       <w:proofErr w:type="spellStart"/>
       <w:proofErr w:type="gramStart"/>
       <w:r>
@@ -3277,13 +2677,7 @@
         <w:rPr>
           <w:rFonts w:hint="eastAsia"/>
         </w:rPr>
-        <w:t>old</w:t>
-      </w:r>
-      <w:r>
-        <w:rPr>
-          <w:rFonts w:hint="eastAsia"/>
-        </w:rPr>
-        <w:t>name</w:t>
+        <w:t>oldname</w:t>
       </w:r>
       <w:proofErr w:type="spellEnd"/>
       <w:r>
@@ -4213,7 +3607,7 @@
 </file>
 
 <file path=customXml/itemProps1.xml><?xml version="1.0" encoding="utf-8"?>
-<ds:datastoreItem xmlns:ds="http://schemas.openxmlformats.org/officeDocument/2006/customXml" ds:itemID="{6E5DB369-4DE6-4A0D-89C8-8209783B7E53}">
+<ds:datastoreItem xmlns:ds="http://schemas.openxmlformats.org/officeDocument/2006/customXml" ds:itemID="{7DEBC796-08A8-4053-97A4-2FB46E1B049E}">
   <ds:schemaRefs>
     <ds:schemaRef ds:uri="http://schemas.openxmlformats.org/officeDocument/2006/bibliography"/>
   </ds:schemaRefs>

</xml_diff>